<commit_message>
CoLiTec License was updated after comments
</commit_message>
<xml_diff>
--- a/Doc/En/CoLiTec-License_en.docx
+++ b/Doc/En/CoLiTec-License_en.docx
@@ -1,6 +1,6 @@
 
 <file path=word/document.xml><?xml version="1.0" encoding="utf-8"?>
-<w:document xmlns:ve="http://schemas.openxmlformats.org/markup-compatibility/2006" xmlns:o="urn:schemas-microsoft-com:office:office" xmlns:r="http://schemas.openxmlformats.org/officeDocument/2006/relationships" xmlns:m="http://schemas.openxmlformats.org/officeDocument/2006/math" xmlns:v="urn:schemas-microsoft-com:vml" xmlns:wp="http://schemas.openxmlformats.org/drawingml/2006/wordprocessingDrawing" xmlns:w10="urn:schemas-microsoft-com:office:word" xmlns:w="http://schemas.openxmlformats.org/wordprocessingml/2006/main" xmlns:wne="http://schemas.microsoft.com/office/word/2006/wordml">
+<w:document xmlns:wpc="http://schemas.microsoft.com/office/word/2010/wordprocessingCanvas" xmlns:mc="http://schemas.openxmlformats.org/markup-compatibility/2006" xmlns:o="urn:schemas-microsoft-com:office:office" xmlns:r="http://schemas.openxmlformats.org/officeDocument/2006/relationships" xmlns:m="http://schemas.openxmlformats.org/officeDocument/2006/math" xmlns:v="urn:schemas-microsoft-com:vml" xmlns:wp14="http://schemas.microsoft.com/office/word/2010/wordprocessingDrawing" xmlns:wp="http://schemas.openxmlformats.org/drawingml/2006/wordprocessingDrawing" xmlns:w10="urn:schemas-microsoft-com:office:word" xmlns:w="http://schemas.openxmlformats.org/wordprocessingml/2006/main" xmlns:w14="http://schemas.microsoft.com/office/word/2010/wordml" xmlns:wpg="http://schemas.microsoft.com/office/word/2010/wordprocessingGroup" xmlns:wpi="http://schemas.microsoft.com/office/word/2010/wordprocessingInk" xmlns:wne="http://schemas.microsoft.com/office/word/2006/wordml" xmlns:wps="http://schemas.microsoft.com/office/word/2010/wordprocessingShape" mc:Ignorable="w14 wp14">
   <w:body>
     <w:p>
       <w:pPr>
@@ -350,10 +350,10 @@
         </w:rPr>
         <w:t>, available to users through a web site (</w:t>
       </w:r>
-      <w:hyperlink r:id="rId8" w:history="1">
+      <w:hyperlink r:id="rId9" w:history="1">
         <w:r>
           <w:rPr>
-            <w:rStyle w:val="a3"/>
+            <w:rStyle w:val="Hyperlink"/>
             <w:rFonts w:ascii="Times New Roman" w:hAnsi="Times New Roman"/>
             <w:sz w:val="28"/>
             <w:szCs w:val="28"/>
@@ -369,7 +369,27 @@
           <w:szCs w:val="28"/>
           <w:lang w:val="en-US"/>
         </w:rPr>
-        <w:t xml:space="preserve">). Notwithstanding the foregoing, the developers are under no obligation to provide any updates, enhancements, modifications, revisions, </w:t>
+        <w:t xml:space="preserve">). Notwithstanding the foregoing, the developers are under no </w:t>
+      </w:r>
+      <w:proofErr w:type="gramStart"/>
+      <w:r>
+        <w:rPr>
+          <w:rFonts w:ascii="Times New Roman" w:hAnsi="Times New Roman"/>
+          <w:sz w:val="28"/>
+          <w:szCs w:val="28"/>
+          <w:lang w:val="en-US"/>
+        </w:rPr>
+        <w:t>obligation</w:t>
+      </w:r>
+      <w:proofErr w:type="gramEnd"/>
+      <w:r>
+        <w:rPr>
+          <w:rFonts w:ascii="Times New Roman" w:hAnsi="Times New Roman"/>
+          <w:sz w:val="28"/>
+          <w:szCs w:val="28"/>
+          <w:lang w:val="en-US"/>
+        </w:rPr>
+        <w:t xml:space="preserve"> to provide any updates, enhancements, modifications, revisions, </w:t>
       </w:r>
       <w:r>
         <w:rPr>
@@ -513,6 +533,7 @@
           <w:lang w:val="en-US"/>
         </w:rPr>
       </w:pPr>
+      <w:proofErr w:type="gramStart"/>
       <w:r>
         <w:rPr>
           <w:rFonts w:ascii="Times New Roman" w:hAnsi="Times New Roman"/>
@@ -538,7 +559,27 @@
           <w:szCs w:val="28"/>
           <w:lang w:val="en-US"/>
         </w:rPr>
-        <w:t xml:space="preserve">oftware. Prohibited in any way modification or adaptation of the </w:t>
+        <w:t>oftware.</w:t>
+      </w:r>
+      <w:proofErr w:type="gramEnd"/>
+      <w:r>
+        <w:rPr>
+          <w:rFonts w:ascii="Times New Roman" w:hAnsi="Times New Roman"/>
+          <w:sz w:val="28"/>
+          <w:szCs w:val="28"/>
+          <w:lang w:val="en-US"/>
+        </w:rPr>
+        <w:t xml:space="preserve"> </w:t>
+      </w:r>
+      <w:proofErr w:type="gramStart"/>
+      <w:r>
+        <w:rPr>
+          <w:rFonts w:ascii="Times New Roman" w:hAnsi="Times New Roman"/>
+          <w:sz w:val="28"/>
+          <w:szCs w:val="28"/>
+          <w:lang w:val="en-US"/>
+        </w:rPr>
+        <w:t xml:space="preserve">Prohibited in any way modification or adaptation of the </w:t>
       </w:r>
       <w:r>
         <w:rPr>
@@ -556,7 +597,17 @@
           <w:szCs w:val="28"/>
           <w:lang w:val="en-US"/>
         </w:rPr>
-        <w:t xml:space="preserve">oftware. Prohibited from providing or distributing the </w:t>
+        <w:t>oftware.</w:t>
+      </w:r>
+      <w:proofErr w:type="gramEnd"/>
+      <w:r>
+        <w:rPr>
+          <w:rFonts w:ascii="Times New Roman" w:hAnsi="Times New Roman"/>
+          <w:sz w:val="28"/>
+          <w:szCs w:val="28"/>
+          <w:lang w:val="en-US"/>
+        </w:rPr>
+        <w:t xml:space="preserve"> Prohibited from providing or distributing the </w:t>
       </w:r>
       <w:r>
         <w:rPr>
@@ -585,10 +636,10 @@
         </w:rPr>
         <w:t>(</w:t>
       </w:r>
-      <w:hyperlink r:id="rId9" w:history="1">
+      <w:hyperlink r:id="rId10" w:history="1">
         <w:r>
           <w:rPr>
-            <w:rStyle w:val="a3"/>
+            <w:rStyle w:val="Hyperlink"/>
             <w:rFonts w:ascii="Times New Roman" w:hAnsi="Times New Roman"/>
             <w:sz w:val="28"/>
             <w:szCs w:val="28"/>
@@ -669,7 +720,27 @@
           <w:szCs w:val="28"/>
           <w:lang w:val="en-US"/>
         </w:rPr>
-        <w:t>To access your licensed copies of the software and its use, you can use remote access technologies (for example, Remote Desktop, Radmin, Team Viewer), provided, however, that using remote access software accesses and uses only the primary user of the device, to which remote access occurs. These rights do not allow remote access at the same time you use the software on a device that created the remote session</w:t>
+        <w:t xml:space="preserve">To access your licensed copies of the software and its use, you can use remote access technologies (for example, Remote Desktop, </w:t>
+      </w:r>
+      <w:proofErr w:type="spellStart"/>
+      <w:r>
+        <w:rPr>
+          <w:rFonts w:ascii="Times New Roman" w:hAnsi="Times New Roman"/>
+          <w:sz w:val="28"/>
+          <w:szCs w:val="28"/>
+          <w:lang w:val="en-US"/>
+        </w:rPr>
+        <w:t>Radmin</w:t>
+      </w:r>
+      <w:proofErr w:type="spellEnd"/>
+      <w:r>
+        <w:rPr>
+          <w:rFonts w:ascii="Times New Roman" w:hAnsi="Times New Roman"/>
+          <w:sz w:val="28"/>
+          <w:szCs w:val="28"/>
+          <w:lang w:val="en-US"/>
+        </w:rPr>
+        <w:t>, Team Viewer), provided, however, that using remote access software accesses and uses only the primary user of the device, to which remote access occurs. These rights do not allow remote access at the same time you use the software on a device that created the remote session</w:t>
       </w:r>
       <w:r>
         <w:rPr>
@@ -709,6 +780,15 @@
           <w:szCs w:val="28"/>
           <w:lang w:val="en-US"/>
         </w:rPr>
+        <w:t xml:space="preserve">With the mutual agreement the </w:t>
+      </w:r>
+      <w:r>
+        <w:rPr>
+          <w:rFonts w:ascii="Times New Roman" w:hAnsi="Times New Roman"/>
+          <w:sz w:val="28"/>
+          <w:szCs w:val="28"/>
+          <w:lang w:val="en-US"/>
+        </w:rPr>
         <w:t>CoLiTec d</w:t>
       </w:r>
       <w:r>
@@ -736,7 +816,27 @@
           <w:szCs w:val="28"/>
           <w:lang w:val="en-US"/>
         </w:rPr>
-        <w:t xml:space="preserve">oftware, while using remote access </w:t>
+        <w:t xml:space="preserve">oftware, while using remote access technologies (for example, Remote Desktop, </w:t>
+      </w:r>
+      <w:proofErr w:type="spellStart"/>
+      <w:r>
+        <w:rPr>
+          <w:rFonts w:ascii="Times New Roman" w:hAnsi="Times New Roman"/>
+          <w:sz w:val="28"/>
+          <w:szCs w:val="28"/>
+          <w:lang w:val="en-US"/>
+        </w:rPr>
+        <w:t>Radmin</w:t>
+      </w:r>
+      <w:proofErr w:type="spellEnd"/>
+      <w:r>
+        <w:rPr>
+          <w:rFonts w:ascii="Times New Roman" w:hAnsi="Times New Roman"/>
+          <w:sz w:val="28"/>
+          <w:szCs w:val="28"/>
+          <w:lang w:val="en-US"/>
+        </w:rPr>
+        <w:t xml:space="preserve">, Team </w:t>
       </w:r>
       <w:r>
         <w:rPr>
@@ -746,7 +846,7 @@
           <w:lang w:val="en-US"/>
         </w:rPr>
         <w:lastRenderedPageBreak/>
-        <w:t xml:space="preserve">technologies (for example, Remote Desktop, Radmin, Team Viewer). Remote access can be provided by the user permanently or on </w:t>
+        <w:t xml:space="preserve">Viewer). Remote access can be provided by the user permanently or on </w:t>
       </w:r>
       <w:r>
         <w:rPr>
@@ -804,7 +904,7 @@
           <w:szCs w:val="28"/>
           <w:lang w:val="en-US"/>
         </w:rPr>
-        <w:t xml:space="preserve">People with the full "service" license for the </w:t>
+        <w:t xml:space="preserve">People with full "service" license for the </w:t>
       </w:r>
       <w:r>
         <w:rPr>
@@ -822,7 +922,27 @@
           <w:szCs w:val="28"/>
           <w:lang w:val="en-US"/>
         </w:rPr>
-        <w:t>oftware may ask developers to assist them using remote access technologies (for example, Remote Desktop, Radmin, Team Viewer)</w:t>
+        <w:t xml:space="preserve">oftware may ask developers to assist them using remote access technologies (for example, Remote Desktop, </w:t>
+      </w:r>
+      <w:proofErr w:type="spellStart"/>
+      <w:r>
+        <w:rPr>
+          <w:rFonts w:ascii="Times New Roman" w:hAnsi="Times New Roman"/>
+          <w:sz w:val="28"/>
+          <w:szCs w:val="28"/>
+          <w:lang w:val="en-US"/>
+        </w:rPr>
+        <w:t>Radmin</w:t>
+      </w:r>
+      <w:proofErr w:type="spellEnd"/>
+      <w:r>
+        <w:rPr>
+          <w:rFonts w:ascii="Times New Roman" w:hAnsi="Times New Roman"/>
+          <w:sz w:val="28"/>
+          <w:szCs w:val="28"/>
+          <w:lang w:val="en-US"/>
+        </w:rPr>
+        <w:t>, Team Viewer)</w:t>
       </w:r>
       <w:r>
         <w:rPr>
@@ -974,7 +1094,27 @@
           <w:szCs w:val="28"/>
           <w:lang w:val="en-US"/>
         </w:rPr>
-        <w:t xml:space="preserve">User undertakes to issue by request the implementation act of the </w:t>
+        <w:t xml:space="preserve">User undertakes to issue by request the </w:t>
+      </w:r>
+      <w:r>
+        <w:rPr>
+          <w:rFonts w:ascii="Times New Roman" w:hAnsi="Times New Roman"/>
+          <w:sz w:val="28"/>
+          <w:szCs w:val="28"/>
+          <w:lang w:val="en-US"/>
+        </w:rPr>
+        <w:t xml:space="preserve">non-financial </w:t>
+      </w:r>
+      <w:bookmarkStart w:id="0" w:name="_GoBack"/>
+      <w:bookmarkEnd w:id="0"/>
+      <w:r>
+        <w:rPr>
+          <w:rFonts w:ascii="Times New Roman" w:hAnsi="Times New Roman"/>
+          <w:sz w:val="28"/>
+          <w:szCs w:val="28"/>
+          <w:lang w:val="en-US"/>
+        </w:rPr>
+        <w:t xml:space="preserve">implementation act of the </w:t>
       </w:r>
       <w:r>
         <w:rPr>
@@ -1032,79 +1172,124 @@
           <w:szCs w:val="28"/>
           <w:lang w:val="en-US"/>
         </w:rPr>
-        <w:t>CoLiTec d</w:t>
-      </w:r>
-      <w:r>
-        <w:rPr>
-          <w:rFonts w:ascii="Times New Roman" w:hAnsi="Times New Roman"/>
-          <w:sz w:val="28"/>
-          <w:szCs w:val="28"/>
-          <w:lang w:val="en-US"/>
-        </w:rPr>
-        <w:t xml:space="preserve">evelopers have the rights to write articles about the program, </w:t>
-      </w:r>
-      <w:r>
-        <w:rPr>
-          <w:rFonts w:ascii="Times New Roman" w:hAnsi="Times New Roman"/>
-          <w:sz w:val="28"/>
-          <w:szCs w:val="28"/>
-          <w:lang w:val="en-US"/>
-        </w:rPr>
-        <w:t>it's</w:t>
-      </w:r>
-      <w:r>
-        <w:rPr>
-          <w:rFonts w:ascii="Times New Roman" w:hAnsi="Times New Roman"/>
-          <w:sz w:val="28"/>
-          <w:szCs w:val="28"/>
-          <w:lang w:val="en-US"/>
-        </w:rPr>
-        <w:t xml:space="preserve"> using and </w:t>
-      </w:r>
-      <w:r>
-        <w:rPr>
-          <w:rFonts w:ascii="Times New Roman" w:hAnsi="Times New Roman"/>
-          <w:sz w:val="28"/>
-          <w:szCs w:val="28"/>
-          <w:lang w:val="en-US"/>
-        </w:rPr>
-        <w:t xml:space="preserve">undertake to include </w:t>
-      </w:r>
-      <w:r>
-        <w:rPr>
-          <w:rFonts w:ascii="Times New Roman" w:hAnsi="Times New Roman"/>
-          <w:sz w:val="28"/>
-          <w:szCs w:val="28"/>
-          <w:lang w:val="en-US"/>
-        </w:rPr>
-        <w:t xml:space="preserve">in these articles </w:t>
-      </w:r>
-      <w:r>
-        <w:rPr>
-          <w:rFonts w:ascii="Times New Roman" w:hAnsi="Times New Roman"/>
-          <w:sz w:val="28"/>
-          <w:szCs w:val="28"/>
-          <w:lang w:val="en-US"/>
-        </w:rPr>
-        <w:t>researchers as</w:t>
-      </w:r>
-      <w:r>
-        <w:rPr>
-          <w:rFonts w:ascii="Times New Roman" w:hAnsi="Times New Roman"/>
-          <w:sz w:val="28"/>
-          <w:szCs w:val="28"/>
-          <w:lang w:val="en-US"/>
-        </w:rPr>
-        <w:t xml:space="preserve"> CoLiTec </w:t>
-      </w:r>
-      <w:r>
-        <w:rPr>
-          <w:rFonts w:ascii="Times New Roman" w:hAnsi="Times New Roman"/>
-          <w:sz w:val="28"/>
-          <w:szCs w:val="28"/>
-          <w:lang w:val="en-US"/>
-        </w:rPr>
-        <w:t>users</w:t>
+        <w:t xml:space="preserve">In articles </w:t>
+      </w:r>
+      <w:r>
+        <w:rPr>
+          <w:rFonts w:ascii="Times New Roman" w:hAnsi="Times New Roman"/>
+          <w:sz w:val="28"/>
+          <w:szCs w:val="28"/>
+          <w:lang w:val="en-US"/>
+        </w:rPr>
+        <w:t xml:space="preserve">about </w:t>
+      </w:r>
+      <w:r>
+        <w:rPr>
+          <w:rFonts w:ascii="Times New Roman" w:hAnsi="Times New Roman"/>
+          <w:sz w:val="28"/>
+          <w:szCs w:val="28"/>
+          <w:lang w:val="en-US"/>
+        </w:rPr>
+        <w:t xml:space="preserve">the </w:t>
+      </w:r>
+      <w:r>
+        <w:rPr>
+          <w:rFonts w:ascii="Times New Roman" w:hAnsi="Times New Roman"/>
+          <w:sz w:val="28"/>
+          <w:szCs w:val="28"/>
+          <w:lang w:val="en-US"/>
+        </w:rPr>
+        <w:t xml:space="preserve">CoLiTec </w:t>
+      </w:r>
+      <w:r>
+        <w:rPr>
+          <w:rFonts w:ascii="Times New Roman" w:hAnsi="Times New Roman"/>
+          <w:sz w:val="28"/>
+          <w:szCs w:val="28"/>
+          <w:lang w:val="en-US"/>
+        </w:rPr>
+        <w:t>products, developers have the right</w:t>
+      </w:r>
+      <w:r>
+        <w:rPr>
+          <w:rFonts w:ascii="Times New Roman" w:hAnsi="Times New Roman"/>
+          <w:sz w:val="28"/>
+          <w:szCs w:val="28"/>
+          <w:lang w:val="en-US"/>
+        </w:rPr>
+        <w:t>s</w:t>
+      </w:r>
+      <w:r>
+        <w:rPr>
+          <w:rFonts w:ascii="Times New Roman" w:hAnsi="Times New Roman"/>
+          <w:sz w:val="28"/>
+          <w:szCs w:val="28"/>
+          <w:lang w:val="en-US"/>
+        </w:rPr>
+        <w:t xml:space="preserve"> to </w:t>
+      </w:r>
+      <w:r>
+        <w:rPr>
+          <w:rFonts w:ascii="Times New Roman" w:hAnsi="Times New Roman"/>
+          <w:sz w:val="28"/>
+          <w:szCs w:val="28"/>
+          <w:lang w:val="en-US"/>
+        </w:rPr>
+        <w:t>include</w:t>
+      </w:r>
+      <w:r>
+        <w:rPr>
+          <w:rFonts w:ascii="Times New Roman" w:hAnsi="Times New Roman"/>
+          <w:sz w:val="28"/>
+          <w:szCs w:val="28"/>
+          <w:lang w:val="en-US"/>
+        </w:rPr>
+        <w:t xml:space="preserve"> achievements of user of the Software with </w:t>
+      </w:r>
+      <w:r>
+        <w:rPr>
+          <w:rFonts w:ascii="Times New Roman" w:hAnsi="Times New Roman"/>
+          <w:sz w:val="28"/>
+          <w:szCs w:val="28"/>
+          <w:lang w:val="en-US"/>
+        </w:rPr>
+        <w:t xml:space="preserve">adding </w:t>
+      </w:r>
+      <w:r>
+        <w:rPr>
+          <w:rFonts w:ascii="Times New Roman" w:hAnsi="Times New Roman"/>
+          <w:sz w:val="28"/>
+          <w:szCs w:val="28"/>
+          <w:lang w:val="en-US"/>
+        </w:rPr>
+        <w:t xml:space="preserve">as </w:t>
+      </w:r>
+      <w:r>
+        <w:rPr>
+          <w:rFonts w:ascii="Times New Roman" w:hAnsi="Times New Roman"/>
+          <w:sz w:val="28"/>
+          <w:szCs w:val="28"/>
+          <w:lang w:val="en-US"/>
+        </w:rPr>
+        <w:t>co-authors</w:t>
+      </w:r>
+      <w:r>
+        <w:rPr>
+          <w:rFonts w:ascii="Times New Roman" w:hAnsi="Times New Roman"/>
+          <w:sz w:val="28"/>
+          <w:szCs w:val="28"/>
+          <w:lang w:val="en-US"/>
+        </w:rPr>
+        <w:t xml:space="preserve"> the people </w:t>
+      </w:r>
+      <w:r>
+        <w:rPr>
+          <w:rFonts w:ascii="Times New Roman" w:hAnsi="Times New Roman"/>
+          <w:sz w:val="28"/>
+          <w:szCs w:val="28"/>
+          <w:lang w:val="en-US"/>
+        </w:rPr>
+        <w:t>whom he indicated</w:t>
       </w:r>
       <w:r>
         <w:rPr>
@@ -1167,7 +1352,7 @@
         </w:rPr>
         <w:t>oftware, it is necessary to use link to the official web site (</w:t>
       </w:r>
-      <w:hyperlink r:id="rId10" w:history="1">
+      <w:hyperlink r:id="rId11" w:history="1">
         <w:r>
           <w:rPr>
             <w:rFonts w:ascii="Times New Roman" w:hAnsi="Times New Roman"/>
@@ -1189,7 +1374,67 @@
           <w:szCs w:val="28"/>
           <w:lang w:val="en-US"/>
         </w:rPr>
-        <w:t xml:space="preserve">) and/or citation to publication, which was written by </w:t>
+        <w:t>) and/or citation to publication</w:t>
+      </w:r>
+      <w:r>
+        <w:rPr>
+          <w:rFonts w:ascii="Times New Roman" w:hAnsi="Times New Roman"/>
+          <w:spacing w:val="-2"/>
+          <w:sz w:val="28"/>
+          <w:szCs w:val="28"/>
+          <w:lang w:val="en-US"/>
+        </w:rPr>
+        <w:t>s</w:t>
+      </w:r>
+      <w:r>
+        <w:rPr>
+          <w:rFonts w:ascii="Times New Roman" w:hAnsi="Times New Roman"/>
+          <w:spacing w:val="-2"/>
+          <w:sz w:val="28"/>
+          <w:szCs w:val="28"/>
+          <w:lang w:val="en-US"/>
+        </w:rPr>
+        <w:t xml:space="preserve"> </w:t>
+      </w:r>
+      <w:r>
+        <w:rPr>
+          <w:rFonts w:ascii="Times New Roman" w:hAnsi="Times New Roman"/>
+          <w:spacing w:val="-2"/>
+          <w:sz w:val="28"/>
+          <w:szCs w:val="28"/>
+          <w:lang w:val="en-US"/>
+        </w:rPr>
+        <w:t>that</w:t>
+      </w:r>
+      <w:r>
+        <w:rPr>
+          <w:rFonts w:ascii="Times New Roman" w:hAnsi="Times New Roman"/>
+          <w:spacing w:val="-2"/>
+          <w:sz w:val="28"/>
+          <w:szCs w:val="28"/>
+          <w:lang w:val="en-US"/>
+        </w:rPr>
+        <w:t xml:space="preserve"> w</w:t>
+      </w:r>
+      <w:r>
+        <w:rPr>
+          <w:rFonts w:ascii="Times New Roman" w:hAnsi="Times New Roman"/>
+          <w:spacing w:val="-2"/>
+          <w:sz w:val="28"/>
+          <w:szCs w:val="28"/>
+          <w:lang w:val="en-US"/>
+        </w:rPr>
+        <w:t>ere</w:t>
+      </w:r>
+      <w:r>
+        <w:rPr>
+          <w:rFonts w:ascii="Times New Roman" w:hAnsi="Times New Roman"/>
+          <w:spacing w:val="-2"/>
+          <w:sz w:val="28"/>
+          <w:szCs w:val="28"/>
+          <w:lang w:val="en-US"/>
+        </w:rPr>
+        <w:t xml:space="preserve"> written by </w:t>
       </w:r>
       <w:r>
         <w:rPr>
@@ -1552,10 +1797,10 @@
         </w:rPr>
         <w:t xml:space="preserve">oftware to </w:t>
       </w:r>
-      <w:hyperlink r:id="rId11" w:history="1">
+      <w:hyperlink r:id="rId12" w:history="1">
         <w:r>
           <w:rPr>
-            <w:rStyle w:val="a3"/>
+            <w:rStyle w:val="Hyperlink"/>
             <w:rFonts w:ascii="Times New Roman" w:hAnsi="Times New Roman"/>
             <w:spacing w:val="-2"/>
             <w:sz w:val="28"/>
@@ -1979,10 +2224,10 @@
         </w:rPr>
         <w:t>(</w:t>
       </w:r>
-      <w:hyperlink r:id="rId12" w:history="1">
+      <w:hyperlink r:id="rId13" w:history="1">
         <w:r>
           <w:rPr>
-            <w:rStyle w:val="a3"/>
+            <w:rStyle w:val="Hyperlink"/>
             <w:rFonts w:ascii="Times New Roman" w:hAnsi="Times New Roman"/>
             <w:sz w:val="28"/>
             <w:szCs w:val="28"/>
@@ -2272,6 +2517,7 @@
           <w:lang w:val="en-US"/>
         </w:rPr>
       </w:pPr>
+      <w:proofErr w:type="gramStart"/>
       <w:r>
         <w:rPr>
           <w:rFonts w:ascii="Times New Roman" w:hAnsi="Times New Roman"/>
@@ -2290,6 +2536,7 @@
         </w:rPr>
         <w:t>.</w:t>
       </w:r>
+      <w:proofErr w:type="gramEnd"/>
     </w:p>
     <w:p>
       <w:pPr>
@@ -2464,10 +2711,10 @@
         </w:rPr>
         <w:t>If you have questions concerning to the License, or, if necessary, contact the CoLiTec developers for some reason – use the address information supplied with the CoLiTec software (</w:t>
       </w:r>
-      <w:hyperlink r:id="rId13" w:history="1">
+      <w:hyperlink r:id="rId14" w:history="1">
         <w:r>
           <w:rPr>
-            <w:rStyle w:val="a3"/>
+            <w:rStyle w:val="Hyperlink"/>
             <w:rFonts w:ascii="Times New Roman" w:hAnsi="Times New Roman"/>
             <w:spacing w:val="-4"/>
             <w:sz w:val="28"/>
@@ -2497,10 +2744,10 @@
         </w:rPr>
         <w:t xml:space="preserve"> (</w:t>
       </w:r>
-      <w:hyperlink r:id="rId14" w:history="1">
+      <w:hyperlink r:id="rId15" w:history="1">
         <w:r>
           <w:rPr>
-            <w:rStyle w:val="a3"/>
+            <w:rStyle w:val="Hyperlink"/>
             <w:rFonts w:ascii="Times New Roman" w:hAnsi="Times New Roman"/>
             <w:spacing w:val="-4"/>
             <w:sz w:val="28"/>
@@ -2522,10 +2769,10 @@
       </w:r>
     </w:p>
     <w:sectPr>
-      <w:headerReference w:type="even" r:id="rId15"/>
-      <w:headerReference w:type="default" r:id="rId16"/>
-      <w:footerReference w:type="even" r:id="rId17"/>
-      <w:footerReference w:type="default" r:id="rId18"/>
+      <w:headerReference w:type="even" r:id="rId16"/>
+      <w:headerReference w:type="default" r:id="rId17"/>
+      <w:footerReference w:type="even" r:id="rId18"/>
+      <w:footerReference w:type="default" r:id="rId19"/>
       <w:pgSz w:w="11906" w:h="16838" w:code="9"/>
       <w:pgMar w:top="1150" w:right="567" w:bottom="567" w:left="1134" w:header="567" w:footer="641" w:gutter="0"/>
       <w:cols w:space="708"/>
@@ -2536,8 +2783,8 @@
 </file>
 
 <file path=word/endnotes.xml><?xml version="1.0" encoding="utf-8"?>
-<w:endnotes xmlns:ve="http://schemas.openxmlformats.org/markup-compatibility/2006" xmlns:o="urn:schemas-microsoft-com:office:office" xmlns:r="http://schemas.openxmlformats.org/officeDocument/2006/relationships" xmlns:m="http://schemas.openxmlformats.org/officeDocument/2006/math" xmlns:v="urn:schemas-microsoft-com:vml" xmlns:wp="http://schemas.openxmlformats.org/drawingml/2006/wordprocessingDrawing" xmlns:w10="urn:schemas-microsoft-com:office:word" xmlns:w="http://schemas.openxmlformats.org/wordprocessingml/2006/main" xmlns:wne="http://schemas.microsoft.com/office/word/2006/wordml">
-  <w:endnote w:type="separator" w:id="0">
+<w:endnotes xmlns:wpc="http://schemas.microsoft.com/office/word/2010/wordprocessingCanvas" xmlns:mc="http://schemas.openxmlformats.org/markup-compatibility/2006" xmlns:o="urn:schemas-microsoft-com:office:office" xmlns:r="http://schemas.openxmlformats.org/officeDocument/2006/relationships" xmlns:m="http://schemas.openxmlformats.org/officeDocument/2006/math" xmlns:v="urn:schemas-microsoft-com:vml" xmlns:wp14="http://schemas.microsoft.com/office/word/2010/wordprocessingDrawing" xmlns:wp="http://schemas.openxmlformats.org/drawingml/2006/wordprocessingDrawing" xmlns:w10="urn:schemas-microsoft-com:office:word" xmlns:w="http://schemas.openxmlformats.org/wordprocessingml/2006/main" xmlns:w14="http://schemas.microsoft.com/office/word/2010/wordml" xmlns:wpg="http://schemas.microsoft.com/office/word/2010/wordprocessingGroup" xmlns:wpi="http://schemas.microsoft.com/office/word/2010/wordprocessingInk" xmlns:wne="http://schemas.microsoft.com/office/word/2006/wordml" xmlns:wps="http://schemas.microsoft.com/office/word/2010/wordprocessingShape" mc:Ignorable="w14 wp14">
+  <w:endnote w:type="separator" w:id="-1">
     <w:p>
       <w:r>
         <w:separator/>
@@ -2545,7 +2792,7 @@
     </w:p>
     <w:p/>
   </w:endnote>
-  <w:endnote w:type="continuationSeparator" w:id="1">
+  <w:endnote w:type="continuationSeparator" w:id="0">
     <w:p>
       <w:r>
         <w:continuationSeparator/>
@@ -2557,37 +2804,37 @@
 </file>
 
 <file path=word/footer1.xml><?xml version="1.0" encoding="utf-8"?>
-<w:ftr xmlns:ve="http://schemas.openxmlformats.org/markup-compatibility/2006" xmlns:o="urn:schemas-microsoft-com:office:office" xmlns:r="http://schemas.openxmlformats.org/officeDocument/2006/relationships" xmlns:m="http://schemas.openxmlformats.org/officeDocument/2006/math" xmlns:v="urn:schemas-microsoft-com:vml" xmlns:wp="http://schemas.openxmlformats.org/drawingml/2006/wordprocessingDrawing" xmlns:w10="urn:schemas-microsoft-com:office:word" xmlns:w="http://schemas.openxmlformats.org/wordprocessingml/2006/main" xmlns:wne="http://schemas.microsoft.com/office/word/2006/wordml">
+<w:ftr xmlns:wpc="http://schemas.microsoft.com/office/word/2010/wordprocessingCanvas" xmlns:mc="http://schemas.openxmlformats.org/markup-compatibility/2006" xmlns:o="urn:schemas-microsoft-com:office:office" xmlns:r="http://schemas.openxmlformats.org/officeDocument/2006/relationships" xmlns:m="http://schemas.openxmlformats.org/officeDocument/2006/math" xmlns:v="urn:schemas-microsoft-com:vml" xmlns:wp14="http://schemas.microsoft.com/office/word/2010/wordprocessingDrawing" xmlns:wp="http://schemas.openxmlformats.org/drawingml/2006/wordprocessingDrawing" xmlns:w10="urn:schemas-microsoft-com:office:word" xmlns:w="http://schemas.openxmlformats.org/wordprocessingml/2006/main" xmlns:w14="http://schemas.microsoft.com/office/word/2010/wordml" xmlns:wpg="http://schemas.microsoft.com/office/word/2010/wordprocessingGroup" xmlns:wpi="http://schemas.microsoft.com/office/word/2010/wordprocessingInk" xmlns:wne="http://schemas.microsoft.com/office/word/2006/wordml" xmlns:wps="http://schemas.microsoft.com/office/word/2010/wordprocessingShape" mc:Ignorable="w14 wp14">
   <w:p>
     <w:pPr>
-      <w:pStyle w:val="a4"/>
+      <w:pStyle w:val="Footer"/>
       <w:framePr w:wrap="around" w:vAnchor="text" w:hAnchor="margin" w:xAlign="right" w:y="1"/>
       <w:rPr>
-        <w:rStyle w:val="a6"/>
+        <w:rStyle w:val="PageNumber"/>
       </w:rPr>
     </w:pPr>
     <w:r>
       <w:rPr>
-        <w:rStyle w:val="a6"/>
+        <w:rStyle w:val="PageNumber"/>
       </w:rPr>
       <w:fldChar w:fldCharType="begin"/>
     </w:r>
     <w:r>
       <w:rPr>
-        <w:rStyle w:val="a6"/>
+        <w:rStyle w:val="PageNumber"/>
       </w:rPr>
       <w:instrText xml:space="preserve">PAGE  </w:instrText>
     </w:r>
     <w:r>
       <w:rPr>
-        <w:rStyle w:val="a6"/>
+        <w:rStyle w:val="PageNumber"/>
       </w:rPr>
       <w:fldChar w:fldCharType="end"/>
     </w:r>
   </w:p>
   <w:p>
     <w:pPr>
-      <w:pStyle w:val="a4"/>
+      <w:pStyle w:val="Footer"/>
       <w:ind w:right="360"/>
     </w:pPr>
   </w:p>
@@ -2595,10 +2842,10 @@
 </file>
 
 <file path=word/footer2.xml><?xml version="1.0" encoding="utf-8"?>
-<w:ftr xmlns:ve="http://schemas.openxmlformats.org/markup-compatibility/2006" xmlns:o="urn:schemas-microsoft-com:office:office" xmlns:r="http://schemas.openxmlformats.org/officeDocument/2006/relationships" xmlns:m="http://schemas.openxmlformats.org/officeDocument/2006/math" xmlns:v="urn:schemas-microsoft-com:vml" xmlns:wp="http://schemas.openxmlformats.org/drawingml/2006/wordprocessingDrawing" xmlns:w10="urn:schemas-microsoft-com:office:word" xmlns:w="http://schemas.openxmlformats.org/wordprocessingml/2006/main" xmlns:wne="http://schemas.microsoft.com/office/word/2006/wordml">
+<w:ftr xmlns:wpc="http://schemas.microsoft.com/office/word/2010/wordprocessingCanvas" xmlns:mc="http://schemas.openxmlformats.org/markup-compatibility/2006" xmlns:o="urn:schemas-microsoft-com:office:office" xmlns:r="http://schemas.openxmlformats.org/officeDocument/2006/relationships" xmlns:m="http://schemas.openxmlformats.org/officeDocument/2006/math" xmlns:v="urn:schemas-microsoft-com:vml" xmlns:wp14="http://schemas.microsoft.com/office/word/2010/wordprocessingDrawing" xmlns:wp="http://schemas.openxmlformats.org/drawingml/2006/wordprocessingDrawing" xmlns:w10="urn:schemas-microsoft-com:office:word" xmlns:w="http://schemas.openxmlformats.org/wordprocessingml/2006/main" xmlns:w14="http://schemas.microsoft.com/office/word/2010/wordml" xmlns:wpg="http://schemas.microsoft.com/office/word/2010/wordprocessingGroup" xmlns:wpi="http://schemas.microsoft.com/office/word/2010/wordprocessingInk" xmlns:wne="http://schemas.microsoft.com/office/word/2006/wordml" xmlns:wps="http://schemas.microsoft.com/office/word/2010/wordprocessingShape" mc:Ignorable="w14 wp14">
   <w:p>
     <w:pPr>
-      <w:pStyle w:val="a4"/>
+      <w:pStyle w:val="Footer"/>
       <w:ind w:right="360"/>
       <w:rPr>
         <w:sz w:val="24"/>
@@ -2675,7 +2922,7 @@
     <w:hyperlink r:id="rId1" w:history="1">
       <w:r>
         <w:rPr>
-          <w:rStyle w:val="a3"/>
+          <w:rStyle w:val="Hyperlink"/>
           <w:rFonts w:ascii="Times New Roman" w:hAnsi="Times New Roman"/>
           <w:i/>
           <w:sz w:val="24"/>
@@ -2715,8 +2962,8 @@
 </file>
 
 <file path=word/footnotes.xml><?xml version="1.0" encoding="utf-8"?>
-<w:footnotes xmlns:ve="http://schemas.openxmlformats.org/markup-compatibility/2006" xmlns:o="urn:schemas-microsoft-com:office:office" xmlns:r="http://schemas.openxmlformats.org/officeDocument/2006/relationships" xmlns:m="http://schemas.openxmlformats.org/officeDocument/2006/math" xmlns:v="urn:schemas-microsoft-com:vml" xmlns:wp="http://schemas.openxmlformats.org/drawingml/2006/wordprocessingDrawing" xmlns:w10="urn:schemas-microsoft-com:office:word" xmlns:w="http://schemas.openxmlformats.org/wordprocessingml/2006/main" xmlns:wne="http://schemas.microsoft.com/office/word/2006/wordml">
-  <w:footnote w:type="separator" w:id="0">
+<w:footnotes xmlns:wpc="http://schemas.microsoft.com/office/word/2010/wordprocessingCanvas" xmlns:mc="http://schemas.openxmlformats.org/markup-compatibility/2006" xmlns:o="urn:schemas-microsoft-com:office:office" xmlns:r="http://schemas.openxmlformats.org/officeDocument/2006/relationships" xmlns:m="http://schemas.openxmlformats.org/officeDocument/2006/math" xmlns:v="urn:schemas-microsoft-com:vml" xmlns:wp14="http://schemas.microsoft.com/office/word/2010/wordprocessingDrawing" xmlns:wp="http://schemas.openxmlformats.org/drawingml/2006/wordprocessingDrawing" xmlns:w10="urn:schemas-microsoft-com:office:word" xmlns:w="http://schemas.openxmlformats.org/wordprocessingml/2006/main" xmlns:w14="http://schemas.microsoft.com/office/word/2010/wordml" xmlns:wpg="http://schemas.microsoft.com/office/word/2010/wordprocessingGroup" xmlns:wpi="http://schemas.microsoft.com/office/word/2010/wordprocessingInk" xmlns:wne="http://schemas.microsoft.com/office/word/2006/wordml" xmlns:wps="http://schemas.microsoft.com/office/word/2010/wordprocessingShape" mc:Ignorable="w14 wp14">
+  <w:footnote w:type="separator" w:id="-1">
     <w:p>
       <w:r>
         <w:separator/>
@@ -2724,7 +2971,7 @@
     </w:p>
     <w:p/>
   </w:footnote>
-  <w:footnote w:type="continuationSeparator" w:id="1">
+  <w:footnote w:type="continuationSeparator" w:id="0">
     <w:p>
       <w:r>
         <w:continuationSeparator/>
@@ -2736,10 +2983,10 @@
 </file>
 
 <file path=word/header1.xml><?xml version="1.0" encoding="utf-8"?>
-<w:hdr xmlns:ve="http://schemas.openxmlformats.org/markup-compatibility/2006" xmlns:o="urn:schemas-microsoft-com:office:office" xmlns:r="http://schemas.openxmlformats.org/officeDocument/2006/relationships" xmlns:m="http://schemas.openxmlformats.org/officeDocument/2006/math" xmlns:v="urn:schemas-microsoft-com:vml" xmlns:wp="http://schemas.openxmlformats.org/drawingml/2006/wordprocessingDrawing" xmlns:w10="urn:schemas-microsoft-com:office:word" xmlns:w="http://schemas.openxmlformats.org/wordprocessingml/2006/main" xmlns:wne="http://schemas.microsoft.com/office/word/2006/wordml">
+<w:hdr xmlns:wpc="http://schemas.microsoft.com/office/word/2010/wordprocessingCanvas" xmlns:mc="http://schemas.openxmlformats.org/markup-compatibility/2006" xmlns:o="urn:schemas-microsoft-com:office:office" xmlns:r="http://schemas.openxmlformats.org/officeDocument/2006/relationships" xmlns:m="http://schemas.openxmlformats.org/officeDocument/2006/math" xmlns:v="urn:schemas-microsoft-com:vml" xmlns:wp14="http://schemas.microsoft.com/office/word/2010/wordprocessingDrawing" xmlns:wp="http://schemas.openxmlformats.org/drawingml/2006/wordprocessingDrawing" xmlns:w10="urn:schemas-microsoft-com:office:word" xmlns:w="http://schemas.openxmlformats.org/wordprocessingml/2006/main" xmlns:w14="http://schemas.microsoft.com/office/word/2010/wordml" xmlns:wpg="http://schemas.microsoft.com/office/word/2010/wordprocessingGroup" xmlns:wpi="http://schemas.microsoft.com/office/word/2010/wordprocessingInk" xmlns:wne="http://schemas.microsoft.com/office/word/2006/wordml" xmlns:wps="http://schemas.microsoft.com/office/word/2010/wordprocessingShape" mc:Ignorable="w14 wp14">
   <w:p>
     <w:pPr>
-      <w:pStyle w:val="a7"/>
+      <w:pStyle w:val="Header"/>
     </w:pPr>
     <w:r>
       <w:rPr>
@@ -2750,7 +2997,7 @@
         <w:noProof/>
         <w:sz w:val="24"/>
         <w:szCs w:val="24"/>
-        <w:lang w:eastAsia="ru-RU"/>
+        <w:lang w:val="en-US"/>
       </w:rPr>
       <w:drawing>
         <wp:inline distT="0" distB="0" distL="0" distR="0">
@@ -2803,10 +3050,10 @@
 </file>
 
 <file path=word/header2.xml><?xml version="1.0" encoding="utf-8"?>
-<w:hdr xmlns:ve="http://schemas.openxmlformats.org/markup-compatibility/2006" xmlns:o="urn:schemas-microsoft-com:office:office" xmlns:r="http://schemas.openxmlformats.org/officeDocument/2006/relationships" xmlns:m="http://schemas.openxmlformats.org/officeDocument/2006/math" xmlns:v="urn:schemas-microsoft-com:vml" xmlns:wp="http://schemas.openxmlformats.org/drawingml/2006/wordprocessingDrawing" xmlns:w10="urn:schemas-microsoft-com:office:word" xmlns:w="http://schemas.openxmlformats.org/wordprocessingml/2006/main" xmlns:wne="http://schemas.microsoft.com/office/word/2006/wordml">
+<w:hdr xmlns:wpc="http://schemas.microsoft.com/office/word/2010/wordprocessingCanvas" xmlns:mc="http://schemas.openxmlformats.org/markup-compatibility/2006" xmlns:o="urn:schemas-microsoft-com:office:office" xmlns:r="http://schemas.openxmlformats.org/officeDocument/2006/relationships" xmlns:m="http://schemas.openxmlformats.org/officeDocument/2006/math" xmlns:v="urn:schemas-microsoft-com:vml" xmlns:wp14="http://schemas.microsoft.com/office/word/2010/wordprocessingDrawing" xmlns:wp="http://schemas.openxmlformats.org/drawingml/2006/wordprocessingDrawing" xmlns:w10="urn:schemas-microsoft-com:office:word" xmlns:w="http://schemas.openxmlformats.org/wordprocessingml/2006/main" xmlns:w14="http://schemas.microsoft.com/office/word/2010/wordml" xmlns:wpg="http://schemas.microsoft.com/office/word/2010/wordprocessingGroup" xmlns:wpi="http://schemas.microsoft.com/office/word/2010/wordprocessingInk" xmlns:wne="http://schemas.microsoft.com/office/word/2006/wordml" xmlns:wps="http://schemas.microsoft.com/office/word/2010/wordprocessingShape" mc:Ignorable="w14 wp14">
   <w:p>
     <w:pPr>
-      <w:pStyle w:val="a7"/>
+      <w:pStyle w:val="Header"/>
     </w:pPr>
     <w:r>
       <w:rPr>
@@ -2814,9 +3061,10 @@
         <w:b/>
         <w:i/>
         <w:iCs/>
+        <w:noProof/>
         <w:sz w:val="24"/>
         <w:szCs w:val="24"/>
-        <w:lang w:eastAsia="ru-RU"/>
+        <w:lang w:val="en-US"/>
       </w:rPr>
       <w:drawing>
         <wp:anchor distT="0" distB="0" distL="114300" distR="114300" simplePos="0" relativeHeight="251660288" behindDoc="0" locked="0" layoutInCell="1" allowOverlap="1">
@@ -2959,7 +3207,7 @@
         <w:noProof/>
         <w:sz w:val="24"/>
       </w:rPr>
-      <w:t>1</w:t>
+      <w:t>4</w:t>
     </w:r>
     <w:r>
       <w:rPr>
@@ -2974,7 +3222,7 @@
 </file>
 
 <file path=word/numbering.xml><?xml version="1.0" encoding="utf-8"?>
-<w:numbering xmlns:ve="http://schemas.openxmlformats.org/markup-compatibility/2006" xmlns:o="urn:schemas-microsoft-com:office:office" xmlns:r="http://schemas.openxmlformats.org/officeDocument/2006/relationships" xmlns:m="http://schemas.openxmlformats.org/officeDocument/2006/math" xmlns:v="urn:schemas-microsoft-com:vml" xmlns:wp="http://schemas.openxmlformats.org/drawingml/2006/wordprocessingDrawing" xmlns:w10="urn:schemas-microsoft-com:office:word" xmlns:w="http://schemas.openxmlformats.org/wordprocessingml/2006/main" xmlns:wne="http://schemas.microsoft.com/office/word/2006/wordml">
+<w:numbering xmlns:wpc="http://schemas.microsoft.com/office/word/2010/wordprocessingCanvas" xmlns:mc="http://schemas.openxmlformats.org/markup-compatibility/2006" xmlns:o="urn:schemas-microsoft-com:office:office" xmlns:r="http://schemas.openxmlformats.org/officeDocument/2006/relationships" xmlns:m="http://schemas.openxmlformats.org/officeDocument/2006/math" xmlns:v="urn:schemas-microsoft-com:vml" xmlns:wp14="http://schemas.microsoft.com/office/word/2010/wordprocessingDrawing" xmlns:wp="http://schemas.openxmlformats.org/drawingml/2006/wordprocessingDrawing" xmlns:w10="urn:schemas-microsoft-com:office:word" xmlns:w="http://schemas.openxmlformats.org/wordprocessingml/2006/main" xmlns:w14="http://schemas.microsoft.com/office/word/2010/wordml" xmlns:wpg="http://schemas.microsoft.com/office/word/2010/wordprocessingGroup" xmlns:wpi="http://schemas.microsoft.com/office/word/2010/wordprocessingInk" xmlns:wne="http://schemas.microsoft.com/office/word/2006/wordml" xmlns:wps="http://schemas.microsoft.com/office/word/2010/wordprocessingShape" mc:Ignorable="w14 wp14">
   <w:abstractNum w:abstractNumId="0">
     <w:nsid w:val="06727A7B"/>
     <w:multiLevelType w:val="multilevel"/>
@@ -4726,7 +4974,7 @@
 </file>
 
 <file path=word/styles.xml><?xml version="1.0" encoding="utf-8"?>
-<w:styles xmlns:r="http://schemas.openxmlformats.org/officeDocument/2006/relationships" xmlns:w="http://schemas.openxmlformats.org/wordprocessingml/2006/main">
+<w:styles xmlns:mc="http://schemas.openxmlformats.org/markup-compatibility/2006" xmlns:r="http://schemas.openxmlformats.org/officeDocument/2006/relationships" xmlns:w="http://schemas.openxmlformats.org/wordprocessingml/2006/main" xmlns:w14="http://schemas.microsoft.com/office/word/2010/wordml" mc:Ignorable="w14">
   <w:docDefaults>
     <w:rPrDefault>
       <w:rPr>
@@ -4882,7 +5130,7 @@
     <w:lsdException w:name="Bibliography" w:uiPriority="37"/>
     <w:lsdException w:name="TOC Heading" w:uiPriority="39" w:qFormat="1"/>
   </w:latentStyles>
-  <w:style w:type="paragraph" w:default="1" w:styleId="a">
+  <w:style w:type="paragraph" w:default="1" w:styleId="Normal">
     <w:name w:val="Normal"/>
     <w:qFormat/>
     <w:rsid w:val="00150501"/>
@@ -4896,11 +5144,11 @@
       <w:lang w:eastAsia="en-US"/>
     </w:rPr>
   </w:style>
-  <w:style w:type="paragraph" w:styleId="1">
+  <w:style w:type="paragraph" w:styleId="Heading1">
     <w:name w:val="heading 1"/>
-    <w:basedOn w:val="a"/>
-    <w:next w:val="a"/>
-    <w:link w:val="10"/>
+    <w:basedOn w:val="Normal"/>
+    <w:next w:val="Normal"/>
+    <w:link w:val="Heading1Char"/>
     <w:qFormat/>
     <w:locked/>
     <w:rsid w:val="00614614"/>
@@ -4918,11 +5166,11 @@
       <w:szCs w:val="32"/>
     </w:rPr>
   </w:style>
-  <w:style w:type="paragraph" w:styleId="2">
+  <w:style w:type="paragraph" w:styleId="Heading2">
     <w:name w:val="heading 2"/>
-    <w:basedOn w:val="a"/>
-    <w:next w:val="a"/>
-    <w:link w:val="20"/>
+    <w:basedOn w:val="Normal"/>
+    <w:next w:val="Normal"/>
+    <w:link w:val="Heading2Char"/>
     <w:qFormat/>
     <w:locked/>
     <w:rsid w:val="00FC3361"/>
@@ -4941,11 +5189,11 @@
       <w:szCs w:val="28"/>
     </w:rPr>
   </w:style>
-  <w:style w:type="paragraph" w:styleId="3">
+  <w:style w:type="paragraph" w:styleId="Heading3">
     <w:name w:val="heading 3"/>
-    <w:basedOn w:val="a"/>
-    <w:next w:val="a"/>
-    <w:link w:val="30"/>
+    <w:basedOn w:val="Normal"/>
+    <w:next w:val="Normal"/>
+    <w:link w:val="Heading3Char"/>
     <w:unhideWhenUsed/>
     <w:qFormat/>
     <w:locked/>
@@ -4963,18 +5211,17 @@
       <w:color w:val="5B9BD5" w:themeColor="accent1"/>
     </w:rPr>
   </w:style>
-  <w:style w:type="character" w:default="1" w:styleId="a0">
+  <w:style w:type="character" w:default="1" w:styleId="DefaultParagraphFont">
     <w:name w:val="Default Paragraph Font"/>
     <w:uiPriority w:val="1"/>
     <w:semiHidden/>
     <w:unhideWhenUsed/>
   </w:style>
-  <w:style w:type="table" w:default="1" w:styleId="a1">
+  <w:style w:type="table" w:default="1" w:styleId="TableNormal">
     <w:name w:val="Normal Table"/>
     <w:uiPriority w:val="99"/>
     <w:semiHidden/>
     <w:unhideWhenUsed/>
-    <w:qFormat/>
     <w:tblPr>
       <w:tblInd w:w="0" w:type="dxa"/>
       <w:tblCellMar>
@@ -4985,24 +5232,24 @@
       </w:tblCellMar>
     </w:tblPr>
   </w:style>
-  <w:style w:type="numbering" w:default="1" w:styleId="a2">
+  <w:style w:type="numbering" w:default="1" w:styleId="NoList">
     <w:name w:val="No List"/>
     <w:uiPriority w:val="99"/>
     <w:semiHidden/>
     <w:unhideWhenUsed/>
   </w:style>
-  <w:style w:type="paragraph" w:customStyle="1" w:styleId="11">
+  <w:style w:type="paragraph" w:customStyle="1" w:styleId="1">
     <w:name w:val="Абзац списка1"/>
-    <w:basedOn w:val="a"/>
+    <w:basedOn w:val="Normal"/>
     <w:rsid w:val="000E13E8"/>
     <w:pPr>
       <w:ind w:left="720"/>
       <w:contextualSpacing/>
     </w:pPr>
   </w:style>
-  <w:style w:type="character" w:styleId="a3">
+  <w:style w:type="character" w:styleId="Hyperlink">
     <w:name w:val="Hyperlink"/>
-    <w:basedOn w:val="a0"/>
+    <w:basedOn w:val="DefaultParagraphFont"/>
     <w:uiPriority w:val="99"/>
     <w:rsid w:val="00B64E22"/>
     <w:rPr>
@@ -5010,10 +5257,10 @@
       <w:u w:val="single"/>
     </w:rPr>
   </w:style>
-  <w:style w:type="paragraph" w:styleId="a4">
+  <w:style w:type="paragraph" w:styleId="Footer">
     <w:name w:val="footer"/>
-    <w:basedOn w:val="a"/>
-    <w:link w:val="a5"/>
+    <w:basedOn w:val="Normal"/>
+    <w:link w:val="FooterChar"/>
     <w:rsid w:val="00B64E22"/>
     <w:pPr>
       <w:tabs>
@@ -5022,15 +5269,15 @@
       </w:tabs>
     </w:pPr>
   </w:style>
-  <w:style w:type="character" w:styleId="a6">
+  <w:style w:type="character" w:styleId="PageNumber">
     <w:name w:val="page number"/>
-    <w:basedOn w:val="a0"/>
+    <w:basedOn w:val="DefaultParagraphFont"/>
     <w:rsid w:val="00B64E22"/>
   </w:style>
-  <w:style w:type="paragraph" w:styleId="a7">
+  <w:style w:type="paragraph" w:styleId="Header">
     <w:name w:val="header"/>
-    <w:basedOn w:val="a"/>
-    <w:link w:val="a8"/>
+    <w:basedOn w:val="Normal"/>
+    <w:link w:val="HeaderChar"/>
     <w:rsid w:val="00B64E22"/>
     <w:pPr>
       <w:tabs>
@@ -5039,16 +5286,15 @@
       </w:tabs>
     </w:pPr>
   </w:style>
-  <w:style w:type="table" w:styleId="a9">
+  <w:style w:type="table" w:styleId="TableGrid">
     <w:name w:val="Table Grid"/>
-    <w:basedOn w:val="a1"/>
+    <w:basedOn w:val="TableNormal"/>
     <w:locked/>
     <w:rsid w:val="00472948"/>
     <w:pPr>
       <w:spacing w:after="160" w:line="259" w:lineRule="auto"/>
     </w:pPr>
     <w:tblPr>
-      <w:tblInd w:w="0" w:type="dxa"/>
       <w:tblBorders>
         <w:top w:val="single" w:sz="4" w:space="0" w:color="auto"/>
         <w:left w:val="single" w:sz="4" w:space="0" w:color="auto"/>
@@ -5057,22 +5303,16 @@
         <w:insideH w:val="single" w:sz="4" w:space="0" w:color="auto"/>
         <w:insideV w:val="single" w:sz="4" w:space="0" w:color="auto"/>
       </w:tblBorders>
-      <w:tblCellMar>
-        <w:top w:w="0" w:type="dxa"/>
-        <w:left w:w="108" w:type="dxa"/>
-        <w:bottom w:w="0" w:type="dxa"/>
-        <w:right w:w="108" w:type="dxa"/>
-      </w:tblCellMar>
     </w:tblPr>
   </w:style>
   <w:style w:type="character" w:customStyle="1" w:styleId="hps">
     <w:name w:val="hps"/>
-    <w:basedOn w:val="a0"/>
+    <w:basedOn w:val="DefaultParagraphFont"/>
     <w:rsid w:val="00753379"/>
   </w:style>
-  <w:style w:type="character" w:customStyle="1" w:styleId="10">
-    <w:name w:val="Заголовок 1 Знак"/>
-    <w:link w:val="1"/>
+  <w:style w:type="character" w:customStyle="1" w:styleId="Heading1Char">
+    <w:name w:val="Heading 1 Char"/>
+    <w:link w:val="Heading1"/>
     <w:rsid w:val="00614614"/>
     <w:rPr>
       <w:rFonts w:ascii="Cambria" w:hAnsi="Cambria"/>
@@ -5084,9 +5324,9 @@
       <w:lang w:val="ru-RU" w:bidi="ar-SA"/>
     </w:rPr>
   </w:style>
-  <w:style w:type="paragraph" w:styleId="HTML">
+  <w:style w:type="paragraph" w:styleId="HTMLPreformatted">
     <w:name w:val="HTML Preformatted"/>
-    <w:basedOn w:val="a"/>
+    <w:basedOn w:val="Normal"/>
     <w:rsid w:val="00E7101F"/>
     <w:pPr>
       <w:tabs>
@@ -5118,17 +5358,17 @@
   </w:style>
   <w:style w:type="character" w:customStyle="1" w:styleId="crtprompt">
     <w:name w:val="crtprompt"/>
-    <w:basedOn w:val="a0"/>
+    <w:basedOn w:val="DefaultParagraphFont"/>
     <w:rsid w:val="00ED0EF7"/>
   </w:style>
   <w:style w:type="character" w:customStyle="1" w:styleId="crtin">
     <w:name w:val="crtin"/>
-    <w:basedOn w:val="a0"/>
+    <w:basedOn w:val="DefaultParagraphFont"/>
     <w:rsid w:val="00ED0EF7"/>
   </w:style>
-  <w:style w:type="character" w:customStyle="1" w:styleId="20">
-    <w:name w:val="Заголовок 2 Знак"/>
-    <w:link w:val="2"/>
+  <w:style w:type="character" w:customStyle="1" w:styleId="Heading2Char">
+    <w:name w:val="Heading 2 Char"/>
+    <w:link w:val="Heading2"/>
     <w:rsid w:val="00FC3361"/>
     <w:rPr>
       <w:rFonts w:ascii="Cambria" w:hAnsi="Cambria"/>
@@ -5141,19 +5381,19 @@
       <w:lang w:val="ru-RU" w:bidi="ar-SA"/>
     </w:rPr>
   </w:style>
-  <w:style w:type="character" w:styleId="aa">
+  <w:style w:type="character" w:styleId="FollowedHyperlink">
     <w:name w:val="FollowedHyperlink"/>
-    <w:basedOn w:val="a0"/>
+    <w:basedOn w:val="DefaultParagraphFont"/>
     <w:rsid w:val="008937F7"/>
     <w:rPr>
       <w:color w:val="954F72" w:themeColor="followedHyperlink"/>
       <w:u w:val="single"/>
     </w:rPr>
   </w:style>
-  <w:style w:type="paragraph" w:styleId="ab">
+  <w:style w:type="paragraph" w:styleId="TOCHeading">
     <w:name w:val="TOC Heading"/>
-    <w:basedOn w:val="1"/>
-    <w:next w:val="a"/>
+    <w:basedOn w:val="Heading1"/>
+    <w:next w:val="Normal"/>
     <w:uiPriority w:val="39"/>
     <w:unhideWhenUsed/>
     <w:qFormat/>
@@ -5172,10 +5412,10 @@
       <w:lang w:eastAsia="ru-RU"/>
     </w:rPr>
   </w:style>
-  <w:style w:type="paragraph" w:styleId="12">
+  <w:style w:type="paragraph" w:styleId="TOC1">
     <w:name w:val="toc 1"/>
-    <w:basedOn w:val="a"/>
-    <w:next w:val="a"/>
+    <w:basedOn w:val="Normal"/>
+    <w:next w:val="Normal"/>
     <w:autoRedefine/>
     <w:uiPriority w:val="39"/>
     <w:locked/>
@@ -5192,10 +5432,10 @@
       <w:sz w:val="28"/>
     </w:rPr>
   </w:style>
-  <w:style w:type="paragraph" w:styleId="21">
+  <w:style w:type="paragraph" w:styleId="TOC2">
     <w:name w:val="toc 2"/>
-    <w:basedOn w:val="a"/>
-    <w:next w:val="a"/>
+    <w:basedOn w:val="Normal"/>
+    <w:next w:val="Normal"/>
     <w:autoRedefine/>
     <w:uiPriority w:val="39"/>
     <w:locked/>
@@ -5209,9 +5449,9 @@
       <w:sz w:val="28"/>
     </w:rPr>
   </w:style>
-  <w:style w:type="character" w:styleId="ac">
+  <w:style w:type="character" w:styleId="Emphasis">
     <w:name w:val="Emphasis"/>
-    <w:basedOn w:val="a0"/>
+    <w:basedOn w:val="DefaultParagraphFont"/>
     <w:qFormat/>
     <w:locked/>
     <w:rsid w:val="00D752CC"/>
@@ -5220,9 +5460,9 @@
       <w:iCs/>
     </w:rPr>
   </w:style>
-  <w:style w:type="paragraph" w:styleId="ad">
+  <w:style w:type="paragraph" w:styleId="ListParagraph">
     <w:name w:val="List Paragraph"/>
-    <w:basedOn w:val="a"/>
+    <w:basedOn w:val="Normal"/>
     <w:uiPriority w:val="34"/>
     <w:qFormat/>
     <w:rsid w:val="002E7151"/>
@@ -5231,10 +5471,10 @@
       <w:contextualSpacing/>
     </w:pPr>
   </w:style>
-  <w:style w:type="character" w:customStyle="1" w:styleId="a8">
-    <w:name w:val="Верхний колонтитул Знак"/>
-    <w:basedOn w:val="a0"/>
-    <w:link w:val="a7"/>
+  <w:style w:type="character" w:customStyle="1" w:styleId="HeaderChar">
+    <w:name w:val="Header Char"/>
+    <w:basedOn w:val="DefaultParagraphFont"/>
+    <w:link w:val="Header"/>
     <w:rsid w:val="009836A3"/>
     <w:rPr>
       <w:rFonts w:eastAsia="Times New Roman"/>
@@ -5243,10 +5483,10 @@
       <w:lang w:eastAsia="en-US"/>
     </w:rPr>
   </w:style>
-  <w:style w:type="character" w:customStyle="1" w:styleId="a5">
-    <w:name w:val="Нижний колонтитул Знак"/>
-    <w:basedOn w:val="a0"/>
-    <w:link w:val="a4"/>
+  <w:style w:type="character" w:customStyle="1" w:styleId="FooterChar">
+    <w:name w:val="Footer Char"/>
+    <w:basedOn w:val="DefaultParagraphFont"/>
+    <w:link w:val="Footer"/>
     <w:rsid w:val="009836A3"/>
     <w:rPr>
       <w:rFonts w:eastAsia="Times New Roman"/>
@@ -5255,15 +5495,15 @@
       <w:lang w:eastAsia="en-US"/>
     </w:rPr>
   </w:style>
-  <w:style w:type="character" w:styleId="ae">
+  <w:style w:type="character" w:styleId="LineNumber">
     <w:name w:val="line number"/>
-    <w:basedOn w:val="a0"/>
+    <w:basedOn w:val="DefaultParagraphFont"/>
     <w:rsid w:val="009836A3"/>
   </w:style>
-  <w:style w:type="paragraph" w:styleId="af">
+  <w:style w:type="paragraph" w:styleId="BalloonText">
     <w:name w:val="Balloon Text"/>
-    <w:basedOn w:val="a"/>
-    <w:link w:val="af0"/>
+    <w:basedOn w:val="Normal"/>
+    <w:link w:val="BalloonTextChar"/>
     <w:rsid w:val="0007556F"/>
     <w:pPr>
       <w:spacing w:after="0" w:line="240" w:lineRule="auto"/>
@@ -5274,10 +5514,10 @@
       <w:szCs w:val="16"/>
     </w:rPr>
   </w:style>
-  <w:style w:type="character" w:customStyle="1" w:styleId="af0">
-    <w:name w:val="Текст выноски Знак"/>
-    <w:basedOn w:val="a0"/>
-    <w:link w:val="af"/>
+  <w:style w:type="character" w:customStyle="1" w:styleId="BalloonTextChar">
+    <w:name w:val="Balloon Text Char"/>
+    <w:basedOn w:val="DefaultParagraphFont"/>
+    <w:link w:val="BalloonText"/>
     <w:rsid w:val="0007556F"/>
     <w:rPr>
       <w:rFonts w:ascii="Tahoma" w:eastAsia="Times New Roman" w:hAnsi="Tahoma" w:cs="Tahoma"/>
@@ -5286,10 +5526,10 @@
       <w:lang w:eastAsia="en-US"/>
     </w:rPr>
   </w:style>
-  <w:style w:type="character" w:customStyle="1" w:styleId="30">
-    <w:name w:val="Заголовок 3 Знак"/>
-    <w:basedOn w:val="a0"/>
-    <w:link w:val="3"/>
+  <w:style w:type="character" w:customStyle="1" w:styleId="Heading3Char">
+    <w:name w:val="Heading 3 Char"/>
+    <w:basedOn w:val="DefaultParagraphFont"/>
+    <w:link w:val="Heading3"/>
     <w:rsid w:val="007335E2"/>
     <w:rPr>
       <w:rFonts w:asciiTheme="majorHAnsi" w:eastAsiaTheme="majorEastAsia" w:hAnsiTheme="majorHAnsi" w:cstheme="majorBidi"/>
@@ -5301,10 +5541,10 @@
       <w:lang w:eastAsia="en-US"/>
     </w:rPr>
   </w:style>
-  <w:style w:type="paragraph" w:styleId="31">
+  <w:style w:type="paragraph" w:styleId="TOC3">
     <w:name w:val="toc 3"/>
-    <w:basedOn w:val="a"/>
-    <w:next w:val="a"/>
+    <w:basedOn w:val="Normal"/>
+    <w:next w:val="Normal"/>
     <w:autoRedefine/>
     <w:uiPriority w:val="39"/>
     <w:unhideWhenUsed/>
@@ -5319,11 +5559,11 @@
       <w:sz w:val="28"/>
     </w:rPr>
   </w:style>
-  <w:style w:type="paragraph" w:styleId="af1">
+  <w:style w:type="paragraph" w:styleId="Caption">
     <w:name w:val="caption"/>
     <w:aliases w:val="Подпись рисунка"/>
-    <w:basedOn w:val="a"/>
-    <w:next w:val="a"/>
+    <w:basedOn w:val="Normal"/>
+    <w:next w:val="Normal"/>
     <w:unhideWhenUsed/>
     <w:qFormat/>
     <w:locked/>
@@ -5340,10 +5580,10 @@
       <w:szCs w:val="18"/>
     </w:rPr>
   </w:style>
-  <w:style w:type="paragraph" w:customStyle="1" w:styleId="af2">
+  <w:style w:type="paragraph" w:customStyle="1" w:styleId="a">
     <w:name w:val="Ссылка"/>
-    <w:basedOn w:val="a"/>
-    <w:link w:val="af3"/>
+    <w:basedOn w:val="Normal"/>
+    <w:link w:val="a0"/>
     <w:qFormat/>
     <w:rsid w:val="004A3535"/>
     <w:pPr>
@@ -5358,10 +5598,10 @@
       <w:u w:val="single"/>
     </w:rPr>
   </w:style>
-  <w:style w:type="character" w:customStyle="1" w:styleId="af3">
+  <w:style w:type="character" w:customStyle="1" w:styleId="a0">
     <w:name w:val="Ссылка Знак"/>
-    <w:basedOn w:val="a0"/>
-    <w:link w:val="af2"/>
+    <w:basedOn w:val="DefaultParagraphFont"/>
+    <w:link w:val="a"/>
     <w:rsid w:val="004A3535"/>
     <w:rPr>
       <w:rFonts w:ascii="Times New Roman" w:eastAsia="Times New Roman" w:hAnsi="Times New Roman"/>
@@ -5371,10 +5611,10 @@
       <w:lang w:eastAsia="en-US"/>
     </w:rPr>
   </w:style>
-  <w:style w:type="table" w:customStyle="1" w:styleId="13">
+  <w:style w:type="table" w:customStyle="1" w:styleId="10">
     <w:name w:val="Сетка таблицы1"/>
-    <w:basedOn w:val="a1"/>
-    <w:next w:val="a9"/>
+    <w:basedOn w:val="TableNormal"/>
+    <w:next w:val="TableGrid"/>
     <w:uiPriority w:val="59"/>
     <w:rsid w:val="00927A2F"/>
     <w:rPr>
@@ -5383,7 +5623,6 @@
       <w:lang w:eastAsia="en-US"/>
     </w:rPr>
     <w:tblPr>
-      <w:tblInd w:w="0" w:type="dxa"/>
       <w:tblBorders>
         <w:top w:val="single" w:sz="4" w:space="0" w:color="auto"/>
         <w:left w:val="single" w:sz="4" w:space="0" w:color="auto"/>
@@ -5392,12 +5631,6 @@
         <w:insideH w:val="single" w:sz="4" w:space="0" w:color="auto"/>
         <w:insideV w:val="single" w:sz="4" w:space="0" w:color="auto"/>
       </w:tblBorders>
-      <w:tblCellMar>
-        <w:top w:w="0" w:type="dxa"/>
-        <w:left w:w="108" w:type="dxa"/>
-        <w:bottom w:w="0" w:type="dxa"/>
-        <w:right w:w="108" w:type="dxa"/>
-      </w:tblCellMar>
     </w:tblPr>
   </w:style>
 </w:styles>
@@ -6299,7 +6532,7 @@
   <a:extraClrSchemeLst/>
   <a:extLst>
     <a:ext uri="{05A4C25C-085E-4340-85A3-A5531E510DB2}">
-      <thm15:themeFamily xmlns="" xmlns:thm15="http://schemas.microsoft.com/office/thememl/2012/main" name="Office Theme" id="{62F939B6-93AF-4DB8-9C6B-D6C7DFDC589F}" vid="{4A3C46E8-61CC-4603-A589-7422A47A8E4A}"/>
+      <thm15:themeFamily xmlns:thm15="http://schemas.microsoft.com/office/thememl/2012/main" xmlns="" name="Office Theme" id="{62F939B6-93AF-4DB8-9C6B-D6C7DFDC589F}" vid="{4A3C46E8-61CC-4603-A589-7422A47A8E4A}"/>
     </a:ext>
   </a:extLst>
 </a:theme>
@@ -6310,7 +6543,7 @@
 </file>
 
 <file path=customXml/itemProps1.xml><?xml version="1.0" encoding="utf-8"?>
-<ds:datastoreItem xmlns:ds="http://schemas.openxmlformats.org/officeDocument/2006/customXml" ds:itemID="{E384358F-68AE-4E2C-AA98-DDD5A1036747}">
+<ds:datastoreItem xmlns:ds="http://schemas.openxmlformats.org/officeDocument/2006/customXml" ds:itemID="{BA5E17D9-7001-4E22-A783-5FE2E1F99B6C}">
   <ds:schemaRefs>
     <ds:schemaRef ds:uri="http://schemas.openxmlformats.org/officeDocument/2006/bibliography"/>
   </ds:schemaRefs>

</xml_diff>